<commit_message>
Password validation and time processing changes
</commit_message>
<xml_diff>
--- a/Logbog.docx
+++ b/Logbog.docx
@@ -1002,10 +1002,88 @@
     </w:p>
     <w:p>
       <w:r>
+        <w:t>Arbejdstimer: Jeg tog den lidt med ro i dag, så det blev kun til 12.</w:t>
+      </w:r>
+    </w:p>
+    <w:p>
+      <w:pPr>
+        <w:pStyle w:val="Heading3"/>
+      </w:pPr>
+      <w:r>
+        <w:t>Uge 4</w:t>
+      </w:r>
+    </w:p>
+    <w:p>
+      <w:pPr>
+        <w:pStyle w:val="Heading3"/>
+      </w:pPr>
+      <w:r>
+        <w:t>Mandag, 11. april</w:t>
+      </w:r>
+    </w:p>
+    <w:p>
+      <w:r>
+        <w:t>Fik stillet alle mine dumme spørgsmål og fik vejledning til rapportskrivning.</w:t>
+      </w:r>
+    </w:p>
+    <w:p>
+      <w:r>
+        <w:t xml:space="preserve">Fik dokumenteret mine testcases, og lavet 5 nye så jeg er oppe på 12 black-box tests, oh </w:t>
+      </w:r>
+      <w:r>
+        <w:t>dokumenteret</w:t>
+      </w:r>
+      <w:r>
+        <w:t xml:space="preserve"> min PWA kode.</w:t>
+      </w:r>
+    </w:p>
+    <w:p>
+      <w:r>
+        <w:t>Da jeg kom hjem rehostede jeg min løsning på Microsoft Azure med en betalt konto, så den nu er samlet i Norge, i stedet for spredt rundt i Europa.</w:t>
+      </w:r>
+      <w:r>
+        <w:t xml:space="preserve"> Dette skulle gerne være den endelige løsning, jeg håber ikke at skulle starte med tom database igen.</w:t>
+      </w:r>
+    </w:p>
+    <w:p>
+      <w:r>
+        <w:t xml:space="preserve">Efter det fik jeg skrevet og testet username og password validation, på både front-end og back-end. Front-enden er hurtigere til at give besked </w:t>
+      </w:r>
+      <w:r>
+        <w:t>til brugeren, og back enden er for ekstra sikkerhed.</w:t>
+      </w:r>
+    </w:p>
+    <w:p>
+      <w:r>
+        <w:t>Til allersidst fik jeg lige kigget på modtagelsen og håndteringen af tider på PWA siden, og sikret at de bliver konverteret korrekt fra UTC til lokal tid.</w:t>
+      </w:r>
+    </w:p>
+    <w:p>
+      <w:r>
+        <w:t xml:space="preserve">Arbejdssted: </w:t>
+      </w:r>
+      <w:r>
+        <w:t xml:space="preserve">Skolen, </w:t>
+      </w:r>
+      <w:r>
+        <w:t xml:space="preserve">lokale </w:t>
+      </w:r>
+      <w:r>
+        <w:t>C1</w:t>
+      </w:r>
+      <w:r>
+        <w:t xml:space="preserve">05, </w:t>
+      </w:r>
+      <w:r>
+        <w:t>og senere hjemme, Bjerringbro.</w:t>
+      </w:r>
+    </w:p>
+    <w:p>
+      <w:r>
         <w:t xml:space="preserve">Arbejdstimer: </w:t>
       </w:r>
       <w:r>
-        <w:t>Jeg tog den lidt med ro i dag, så det blev kun til 12</w:t>
+        <w:t>12</w:t>
       </w:r>
       <w:r>
         <w:t>.</w:t>
@@ -1016,15 +1094,7 @@
         <w:pStyle w:val="Heading3"/>
       </w:pPr>
       <w:r>
-        <w:t>Uge 4</w:t>
-      </w:r>
-    </w:p>
-    <w:p>
-      <w:pPr>
-        <w:pStyle w:val="Heading3"/>
-      </w:pPr>
-      <w:r>
-        <w:t>Mandag, 11. april</w:t>
+        <w:t>Tirsdag, 12. april</w:t>
       </w:r>
     </w:p>
     <w:p/>
@@ -1033,7 +1103,7 @@
         <w:pStyle w:val="Heading3"/>
       </w:pPr>
       <w:r>
-        <w:t>Tirsdag, 12. april</w:t>
+        <w:t>Onsdag, 13. april</w:t>
       </w:r>
     </w:p>
     <w:p/>
@@ -1042,7 +1112,7 @@
         <w:pStyle w:val="Heading3"/>
       </w:pPr>
       <w:r>
-        <w:t>Onsdag, 13. april</w:t>
+        <w:t>Torsdag, 14. april</w:t>
       </w:r>
     </w:p>
     <w:p/>
@@ -1051,7 +1121,7 @@
         <w:pStyle w:val="Heading3"/>
       </w:pPr>
       <w:r>
-        <w:t>Torsdag, 14. april</w:t>
+        <w:t>Fredag, 15. april</w:t>
       </w:r>
     </w:p>
     <w:p/>
@@ -1060,7 +1130,7 @@
         <w:pStyle w:val="Heading3"/>
       </w:pPr>
       <w:r>
-        <w:t>Fredag, 15. april</w:t>
+        <w:t>Lørdag, 16. april</w:t>
       </w:r>
     </w:p>
     <w:p/>
@@ -1069,44 +1139,36 @@
         <w:pStyle w:val="Heading3"/>
       </w:pPr>
       <w:r>
-        <w:t>Lørdag, 16. april</w:t>
+        <w:t>Søndag, 17. april</w:t>
       </w:r>
     </w:p>
     <w:p/>
     <w:p>
       <w:pPr>
-        <w:pStyle w:val="Heading3"/>
-      </w:pPr>
-      <w:r>
-        <w:t>Søndag, 17. april</w:t>
+        <w:pStyle w:val="Heading2"/>
+      </w:pPr>
+      <w:r>
+        <w:t>Uge 5</w:t>
+      </w:r>
+    </w:p>
+    <w:p>
+      <w:pPr>
+        <w:pStyle w:val="Heading3"/>
+      </w:pPr>
+      <w:r>
+        <w:t>Mandag, 18. apri</w:t>
+      </w:r>
+      <w:r>
+        <w:t>l</w:t>
       </w:r>
     </w:p>
     <w:p/>
     <w:p>
       <w:pPr>
-        <w:pStyle w:val="Heading2"/>
-      </w:pPr>
-      <w:r>
-        <w:t>Uge 5</w:t>
-      </w:r>
-    </w:p>
-    <w:p>
-      <w:pPr>
-        <w:pStyle w:val="Heading3"/>
-      </w:pPr>
-      <w:r>
-        <w:t>Mandag, 18. apri</w:t>
-      </w:r>
-      <w:r>
-        <w:t>l</w:t>
-      </w:r>
-    </w:p>
-    <w:p/>
-    <w:p>
-      <w:pPr>
-        <w:pStyle w:val="Heading3"/>
-      </w:pPr>
-      <w:r>
+        <w:pStyle w:val="Heading3"/>
+      </w:pPr>
+      <w:r>
+        <w:lastRenderedPageBreak/>
         <w:t>Tirsdag, 19. april</w:t>
       </w:r>
     </w:p>
@@ -1518,7 +1580,7 @@
   <w:style w:type="paragraph" w:default="1" w:styleId="Normal">
     <w:name w:val="Normal"/>
     <w:qFormat/>
-    <w:rsid w:val="00FB515A"/>
+    <w:rsid w:val="007C5EB2"/>
     <w:rPr>
       <w:lang w:val="da-DK"/>
     </w:rPr>

</xml_diff>